<commit_message>
comment debug statements from handlePwD in PropPI_ActiveAwdPend
</commit_message>
<xml_diff>
--- a/tutorial/Advanced tour of excelSQL.docx
+++ b/tutorial/Advanced tour of excelSQL.docx
@@ -18,7 +18,7 @@
       <w:r>
         <w:t xml:space="preserve">Jack Snoeyink, </w:t>
       </w:r>
-      <w:hyperlink r:id="rId6" w:history="1">
+      <w:hyperlink r:id="rId7" w:history="1">
         <w:r>
           <w:rPr>
             <w:rStyle w:val="Hyperlink"/>
@@ -63,10 +63,7 @@
       </w:r>
       <w:proofErr w:type="spellStart"/>
       <w:r>
-        <w:t>ReportS</w:t>
-      </w:r>
-      <w:r>
-        <w:t>erver</w:t>
+        <w:t>ReportServer</w:t>
       </w:r>
       <w:proofErr w:type="spellEnd"/>
       <w:r>
@@ -79,17 +76,11 @@
       </w:r>
       <w:proofErr w:type="spellStart"/>
       <w:r>
-        <w:t>ReportS</w:t>
-      </w:r>
-      <w:r>
-        <w:t>erver</w:t>
-      </w:r>
-      <w:proofErr w:type="spellEnd"/>
-      <w:r>
-        <w:t xml:space="preserve"> copies some of NSF’s production databases</w:t>
-      </w:r>
-      <w:r>
-        <w:t xml:space="preserve">, including </w:t>
+        <w:t>ReportServer</w:t>
+      </w:r>
+      <w:proofErr w:type="spellEnd"/>
+      <w:r>
+        <w:t xml:space="preserve"> copies some of NSF’s production databases, including </w:t>
       </w:r>
       <w:proofErr w:type="spellStart"/>
       <w:r>
@@ -105,10 +96,7 @@
       </w:r>
       <w:proofErr w:type="spellEnd"/>
       <w:r>
-        <w:t>,</w:t>
-      </w:r>
-      <w:r>
-        <w:t xml:space="preserve"> to support rapid response to queries that may come from other parts of the government</w:t>
+        <w:t>, to support rapid response to queries that may come from other parts of the government</w:t>
       </w:r>
       <w:r>
         <w:t>, making it a</w:t>
@@ -119,7 +107,7 @@
       <w:r>
         <w:t xml:space="preserve">, for documentation, see </w:t>
       </w:r>
-      <w:hyperlink r:id="rId7" w:history="1">
+      <w:hyperlink r:id="rId8" w:history="1">
         <w:r>
           <w:rPr>
             <w:rStyle w:val="Hyperlink"/>
@@ -158,12 +146,9 @@
         <w:t>Note:</w:t>
       </w:r>
       <w:r>
-        <w:t xml:space="preserve"> </w:t>
-      </w:r>
-      <w:r>
-        <w:t xml:space="preserve"> </w:t>
-      </w:r>
-      <w:hyperlink r:id="rId8" w:history="1">
+        <w:t xml:space="preserve">  </w:t>
+      </w:r>
+      <w:hyperlink r:id="rId9" w:history="1">
         <w:r>
           <w:rPr>
             <w:rStyle w:val="Hyperlink"/>
@@ -184,18 +169,21 @@
         <w:t xml:space="preserve"> Sybase. 16 was released in April 2014.  </w:t>
       </w:r>
       <w:r>
-        <w:t>NSF upgraded from 15.5 in 2017</w:t>
-      </w:r>
-      <w:r>
-        <w:t xml:space="preserve">.  This was encouraging, because I thought that the </w:t>
-      </w:r>
-      <w:proofErr w:type="spellStart"/>
-      <w:r>
-        <w:t>reportserver</w:t>
-      </w:r>
-      <w:proofErr w:type="spellEnd"/>
-      <w:r>
-        <w:t xml:space="preserve"> would be going away, but also discouraging to see how far behind NSF is.</w:t>
+        <w:t xml:space="preserve">NSF upgraded from 15.5 in 2017.  This was encouraging, because I thought that the </w:t>
+      </w:r>
+      <w:proofErr w:type="spellStart"/>
+      <w:r>
+        <w:t>re</w:t>
+      </w:r>
+      <w:r>
+        <w:t>portserver</w:t>
+      </w:r>
+      <w:proofErr w:type="spellEnd"/>
+      <w:r>
+        <w:t xml:space="preserve"> would be going away in favor of the Oracle</w:t>
+      </w:r>
+      <w:r>
+        <w:t xml:space="preserve"> DB behind Enterprise reporting. m</w:t>
       </w:r>
     </w:p>
     <w:p>
@@ -215,44 +203,45 @@
       </w:r>
     </w:p>
     <w:p>
-      <w:r>
-        <w:t xml:space="preserve">Use port 5000 on rptsql.nsf.gov is the </w:t>
-      </w:r>
-      <w:proofErr w:type="spellStart"/>
-      <w:r>
-        <w:t>Rep</w:t>
-      </w:r>
-      <w:r>
-        <w:t>ortServer</w:t>
-      </w:r>
-      <w:proofErr w:type="spellEnd"/>
-      <w:r>
-        <w:t xml:space="preserve">. Only PCs have the ODBC connection by default; Macs can use </w:t>
+      <w:proofErr w:type="spellStart"/>
+      <w:proofErr w:type="gramStart"/>
+      <w:r>
+        <w:t>ReportServer</w:t>
+      </w:r>
+      <w:proofErr w:type="spellEnd"/>
+      <w:r>
+        <w:t xml:space="preserve">  listens</w:t>
+      </w:r>
+      <w:proofErr w:type="gramEnd"/>
+      <w:r>
+        <w:t xml:space="preserve"> to port 5000 on rptsql.nsf.gov</w:t>
+      </w:r>
+      <w:r>
+        <w:t>. Only PCs have the ODBC connection by defaul</w:t>
+      </w:r>
+      <w:r>
+        <w:t>t; Macs can use 3</w:t>
+      </w:r>
+      <w:r>
+        <w:rPr>
+          <w:vertAlign w:val="superscript"/>
+        </w:rPr>
+        <w:t>rd</w:t>
+      </w:r>
+      <w:r>
+        <w:t xml:space="preserve"> party </w:t>
       </w:r>
       <w:proofErr w:type="spellStart"/>
       <w:r>
         <w:t>openlink</w:t>
       </w:r>
       <w:proofErr w:type="spellEnd"/>
-      <w:r>
-        <w:t xml:space="preserve">, which </w:t>
-      </w:r>
-    </w:p>
-    <w:p>
-      <w:r>
-        <w:t xml:space="preserve">First, only PCs have the ODBC connection to talk to </w:t>
-      </w:r>
-      <w:proofErr w:type="spellStart"/>
-      <w:r>
-        <w:t>rptsql</w:t>
-      </w:r>
-      <w:proofErr w:type="spellEnd"/>
     </w:p>
     <w:p>
       <w:r>
         <w:t xml:space="preserve">At NSF, all PCs have the app </w:t>
       </w:r>
-      <w:hyperlink r:id="rId9" w:history="1">
+      <w:hyperlink r:id="rId10" w:history="1">
         <w:r>
           <w:rPr>
             <w:rStyle w:val="Hyperlink"/>
@@ -279,7 +268,7 @@
       <w:r>
         <w:t xml:space="preserve">based on technology from </w:t>
       </w:r>
-      <w:hyperlink r:id="rId10" w:history="1">
+      <w:hyperlink r:id="rId11" w:history="1">
         <w:proofErr w:type="spellStart"/>
         <w:r>
           <w:rPr>
@@ -309,7 +298,80 @@
     </w:p>
     <w:p>
       <w:r>
-        <w:t xml:space="preserve">This is an Oracle Dimension database that </w:t>
+        <w:t xml:space="preserve">The team of </w:t>
+      </w:r>
+      <w:r>
+        <w:t xml:space="preserve">Priya </w:t>
+      </w:r>
+      <w:r>
+        <w:t>Jayaraman</w:t>
+      </w:r>
+      <w:r>
+        <w:t xml:space="preserve"> </w:t>
+      </w:r>
+      <w:hyperlink r:id="rId12" w:history="1">
+        <w:r>
+          <w:rPr>
+            <w:rStyle w:val="Hyperlink"/>
+          </w:rPr>
+          <w:t>pjayaram@nsf.gov</w:t>
+        </w:r>
+      </w:hyperlink>
+      <w:r>
+        <w:t xml:space="preserve"> is actively extending the </w:t>
+      </w:r>
+      <w:r>
+        <w:t xml:space="preserve">Oracle Dimension database </w:t>
+      </w:r>
+      <w:r>
+        <w:t xml:space="preserve">behind Enterprise Reporting, which is the clear successor to the </w:t>
+      </w:r>
+      <w:proofErr w:type="spellStart"/>
+      <w:r>
+        <w:t>ReportServer</w:t>
+      </w:r>
+      <w:proofErr w:type="spellEnd"/>
+      <w:r>
+        <w:t xml:space="preserve">. </w:t>
+      </w:r>
+      <w:r>
+        <w:t xml:space="preserve">Excellent team, but </w:t>
+      </w:r>
+      <w:proofErr w:type="gramStart"/>
+      <w:r>
+        <w:t>has to</w:t>
+      </w:r>
+      <w:proofErr w:type="gramEnd"/>
+      <w:r>
+        <w:t xml:space="preserve"> deliver tools that work for all NSF, so one can more quickly prototype something that works for yourself (and maybe share it with them to show them what is useful at least to you, and guide their implementation.)</w:t>
+      </w:r>
+    </w:p>
+    <w:p>
+      <w:r>
+        <w:t xml:space="preserve">The limitation of a Dimension database is that you can make connections only if the DB designer has built them in.  E.g., suppose you </w:t>
+      </w:r>
+      <w:r>
+        <w:t xml:space="preserve">have </w:t>
+      </w:r>
+      <w:r>
+        <w:t xml:space="preserve">a list of highly rated proposals that you are considering for award, </w:t>
+      </w:r>
+      <w:r>
+        <w:t xml:space="preserve">and want to know, for all the PIs &amp; co-PIs, what are their current active awards and spending rates.  You need to link from proposals to PIs to awards to obligations.  When I first asked, none of those links was there, but a month later they could link proposals to co-PIs, and I think 9 months later I could link Proposal PIs to Award PIs.  </w:t>
+      </w:r>
+      <w:r>
+        <w:t xml:space="preserve">By prototyping in </w:t>
+      </w:r>
+      <w:proofErr w:type="spellStart"/>
+      <w:r>
+        <w:t>ReportServer</w:t>
+      </w:r>
+      <w:proofErr w:type="spellEnd"/>
+      <w:r>
+        <w:t xml:space="preserve">, </w:t>
+      </w:r>
+      <w:r>
+        <w:t xml:space="preserve"> </w:t>
       </w:r>
     </w:p>
     <w:p>
@@ -329,6 +391,7 @@
     <w:p/>
     <w:p>
       <w:r>
+        <w:lastRenderedPageBreak/>
         <w:t xml:space="preserve">When a spreadsheet on someone’s computer is the sole authority on, say, which projects are to be funded, then nothing can be done if that person is sick or that computer fails.  </w:t>
       </w:r>
     </w:p>
@@ -364,7 +427,6 @@
     </w:p>
     <w:p>
       <w:r>
-        <w:lastRenderedPageBreak/>
         <w:t xml:space="preserve">While many see automation </w:t>
       </w:r>
       <w:proofErr w:type="gramStart"/>
@@ -386,10 +448,182 @@
     </w:p>
     <w:p>
       <w:r>
-        <w:t>As a PD, I can’t find a data dictionary.</w:t>
-      </w:r>
-      <w:r>
-        <w:t xml:space="preserve"> Query to find which</w:t>
+        <w:t xml:space="preserve">The most reliable source for information about the data is the database itself. </w:t>
+      </w:r>
+    </w:p>
+    <w:p>
+      <w:r>
+        <w:t xml:space="preserve">SELECT TOP 20 </w:t>
+      </w:r>
+      <w:r>
+        <w:t>p.</w:t>
+      </w:r>
+      <w:r>
+        <w:t xml:space="preserve">* FROM </w:t>
+      </w:r>
+      <w:proofErr w:type="spellStart"/>
+      <w:proofErr w:type="gramStart"/>
+      <w:r>
+        <w:t>csd.prop</w:t>
+      </w:r>
+      <w:proofErr w:type="spellEnd"/>
+      <w:proofErr w:type="gramEnd"/>
+      <w:r>
+        <w:t xml:space="preserve"> </w:t>
+      </w:r>
+      <w:proofErr w:type="spellStart"/>
+      <w:r>
+        <w:t>p</w:t>
+      </w:r>
+      <w:proofErr w:type="spellEnd"/>
+      <w:r>
+        <w:t xml:space="preserve"> </w:t>
+      </w:r>
+      <w:r>
+        <w:t xml:space="preserve">WHERE </w:t>
+      </w:r>
+      <w:proofErr w:type="spellStart"/>
+      <w:r>
+        <w:t>p.</w:t>
+      </w:r>
+      <w:r>
+        <w:t>prop_id</w:t>
+      </w:r>
+      <w:proofErr w:type="spellEnd"/>
+      <w:r>
+        <w:t xml:space="preserve"> LIKE ‘18</w:t>
+      </w:r>
+      <w:r>
+        <w:t>_0_0_’</w:t>
+      </w:r>
+    </w:p>
+    <w:p>
+      <w:r>
+        <w:t xml:space="preserve">You cannot do with </w:t>
+      </w:r>
+      <w:proofErr w:type="spellStart"/>
+      <w:r>
+        <w:t>with</w:t>
+      </w:r>
+      <w:proofErr w:type="spellEnd"/>
+      <w:r>
+        <w:t xml:space="preserve"> </w:t>
+      </w:r>
+      <w:proofErr w:type="spellStart"/>
+      <w:r>
+        <w:t>csd.pi_vw</w:t>
+      </w:r>
+      <w:proofErr w:type="spellEnd"/>
+      <w:r>
+        <w:t xml:space="preserve">, because it contains a protected column with social security numbers, but you can name fields you want to see. </w:t>
+      </w:r>
+    </w:p>
+    <w:p>
+      <w:r>
+        <w:t xml:space="preserve"> </w:t>
+      </w:r>
+      <w:r>
+        <w:t xml:space="preserve">SELECT TOP 20 </w:t>
+      </w:r>
+      <w:proofErr w:type="spellStart"/>
+      <w:proofErr w:type="gramStart"/>
+      <w:r>
+        <w:t>p.lead</w:t>
+      </w:r>
+      <w:proofErr w:type="gramEnd"/>
+      <w:r>
+        <w:t>_prop_id</w:t>
+      </w:r>
+      <w:proofErr w:type="spellEnd"/>
+      <w:r>
+        <w:t xml:space="preserve">, </w:t>
+      </w:r>
+      <w:proofErr w:type="spellStart"/>
+      <w:r>
+        <w:t>p.prop_id</w:t>
+      </w:r>
+      <w:proofErr w:type="spellEnd"/>
+      <w:r>
+        <w:t xml:space="preserve">, </w:t>
+      </w:r>
+      <w:proofErr w:type="spellStart"/>
+      <w:r>
+        <w:t>pi.pi_last_name</w:t>
+      </w:r>
+      <w:proofErr w:type="spellEnd"/>
+      <w:r>
+        <w:t xml:space="preserve">, </w:t>
+      </w:r>
+      <w:proofErr w:type="spellStart"/>
+      <w:r>
+        <w:t>pi.pi_frst_name</w:t>
+      </w:r>
+      <w:proofErr w:type="spellEnd"/>
+      <w:r>
+        <w:t xml:space="preserve">, </w:t>
+      </w:r>
+      <w:proofErr w:type="spellStart"/>
+      <w:r>
+        <w:t>pi.pi_gend_code</w:t>
+      </w:r>
+      <w:proofErr w:type="spellEnd"/>
+      <w:r>
+        <w:br/>
+        <w:t xml:space="preserve">FROM </w:t>
+      </w:r>
+      <w:proofErr w:type="spellStart"/>
+      <w:r>
+        <w:t>csd.prop</w:t>
+      </w:r>
+      <w:proofErr w:type="spellEnd"/>
+      <w:r>
+        <w:t xml:space="preserve"> p </w:t>
+      </w:r>
+      <w:r>
+        <w:br/>
+        <w:t xml:space="preserve">JOIN </w:t>
+      </w:r>
+      <w:proofErr w:type="spellStart"/>
+      <w:r>
+        <w:t>csd.pi_vw</w:t>
+      </w:r>
+      <w:proofErr w:type="spellEnd"/>
+      <w:r>
+        <w:t xml:space="preserve"> pi ON </w:t>
+      </w:r>
+      <w:proofErr w:type="spellStart"/>
+      <w:r>
+        <w:t>pi.pi_id</w:t>
+      </w:r>
+      <w:proofErr w:type="spellEnd"/>
+      <w:r>
+        <w:t xml:space="preserve"> = </w:t>
+      </w:r>
+      <w:proofErr w:type="spellStart"/>
+      <w:r>
+        <w:t>p.pi_id</w:t>
+      </w:r>
+      <w:proofErr w:type="spellEnd"/>
+      <w:r>
+        <w:br/>
+        <w:t xml:space="preserve">WHERE </w:t>
+      </w:r>
+      <w:proofErr w:type="spellStart"/>
+      <w:r>
+        <w:t>p.prop_id</w:t>
+      </w:r>
+      <w:proofErr w:type="spellEnd"/>
+      <w:r>
+        <w:t xml:space="preserve"> LIKE ‘18_0_0_’</w:t>
+      </w:r>
+    </w:p>
+    <w:p/>
+    <w:p>
+      <w:r>
+        <w:br/>
+      </w:r>
+      <w:r>
+        <w:t>Query to find which</w:t>
       </w:r>
       <w:r>
         <w:t xml:space="preserve"> tables contain a given field or table </w:t>
@@ -901,6 +1135,7 @@
         <w:ind w:left="360"/>
       </w:pPr>
       <w:r>
+        <w:lastRenderedPageBreak/>
         <w:t>order by so.name, sc.name, su.name</w:t>
       </w:r>
     </w:p>
@@ -909,8 +1144,6 @@
         <w:pStyle w:val="Code"/>
         <w:ind w:left="360"/>
       </w:pPr>
-      <w:bookmarkStart w:id="0" w:name="_GoBack"/>
-      <w:bookmarkEnd w:id="0"/>
     </w:p>
     <w:p>
       <w:pPr>
@@ -1090,7 +1323,7 @@
                 <w:szCs w:val="21"/>
               </w:rPr>
             </w:pPr>
-            <w:hyperlink r:id="rId11" w:tgtFrame="_self" w:history="1">
+            <w:hyperlink r:id="rId13" w:tgtFrame="_self" w:history="1">
               <w:r>
                 <w:rPr>
                   <w:rStyle w:val="Hyperlink"/>
@@ -1223,10 +1456,751 @@
       </w:r>
     </w:p>
     <w:p/>
+    <w:p>
+      <w:r>
+        <w:t>Password form:</w:t>
+      </w:r>
+    </w:p>
+    <w:p>
+      <w:r>
+        <w:t>VBE environment:</w:t>
+      </w:r>
+    </w:p>
+    <w:p>
+      <w:r>
+        <w:t>Change sheet/module names:</w:t>
+      </w:r>
+    </w:p>
+    <w:p>
+      <w:r>
+        <w:t xml:space="preserve">Tables &amp; table references: </w:t>
+      </w:r>
+    </w:p>
+    <w:p>
+      <w:proofErr w:type="spellStart"/>
+      <w:r>
+        <w:t>ListObjects</w:t>
+      </w:r>
+      <w:proofErr w:type="spellEnd"/>
+      <w:r>
+        <w:t xml:space="preserve"> and </w:t>
+      </w:r>
+      <w:proofErr w:type="spellStart"/>
+      <w:r>
+        <w:t>QueryTables</w:t>
+      </w:r>
+      <w:proofErr w:type="spellEnd"/>
+      <w:r>
+        <w:t>:</w:t>
+      </w:r>
+    </w:p>
+    <w:p>
+      <w:r>
+        <w:t>Keeping sheets uncorrupted:</w:t>
+      </w:r>
+    </w:p>
+    <w:p>
+      <w:r>
+        <w:t>SQL:</w:t>
+      </w:r>
+    </w:p>
+    <w:p>
+      <w:r>
+        <w:t>Concatenation</w:t>
+      </w:r>
+    </w:p>
+    <w:p>
+      <w:r>
+        <w:t xml:space="preserve">Temporary tables and </w:t>
+      </w:r>
+      <w:proofErr w:type="spellStart"/>
+      <w:r>
+        <w:t>tempdb</w:t>
+      </w:r>
+      <w:proofErr w:type="spellEnd"/>
+      <w:r>
+        <w:t>:</w:t>
+      </w:r>
+    </w:p>
+    <w:p>
+      <w:r>
+        <w:t>Declare @variable</w:t>
+      </w:r>
+    </w:p>
+    <w:p>
+      <w:r>
+        <w:t>Parameters</w:t>
+      </w:r>
+    </w:p>
+    <w:p/>
+    <w:p>
+      <w:r>
+        <w:t>Tables</w:t>
+      </w:r>
+    </w:p>
+    <w:p>
+      <w:proofErr w:type="spellStart"/>
+      <w:r>
+        <w:t>csd</w:t>
+      </w:r>
+      <w:proofErr w:type="spellEnd"/>
+    </w:p>
+    <w:p>
+      <w:r>
+        <w:t>prop</w:t>
+      </w:r>
+    </w:p>
+    <w:p>
+      <w:proofErr w:type="spellStart"/>
+      <w:r>
+        <w:t>addl_pi_invl</w:t>
+      </w:r>
+      <w:proofErr w:type="spellEnd"/>
+    </w:p>
+    <w:p>
+      <w:proofErr w:type="spellStart"/>
+      <w:r>
+        <w:t>awd</w:t>
+      </w:r>
+      <w:proofErr w:type="spellEnd"/>
+    </w:p>
+    <w:p>
+      <w:proofErr w:type="spellStart"/>
+      <w:r>
+        <w:t>budg_splt</w:t>
+      </w:r>
+      <w:proofErr w:type="spellEnd"/>
+    </w:p>
+    <w:p>
+      <w:proofErr w:type="spellStart"/>
+      <w:r>
+        <w:t>eps_blip</w:t>
+      </w:r>
+      <w:proofErr w:type="spellEnd"/>
+    </w:p>
+    <w:p>
+      <w:proofErr w:type="spellStart"/>
+      <w:r>
+        <w:t>pi_vw</w:t>
+      </w:r>
+      <w:proofErr w:type="spellEnd"/>
+    </w:p>
+    <w:p>
+      <w:proofErr w:type="spellStart"/>
+      <w:r>
+        <w:lastRenderedPageBreak/>
+        <w:t>revr</w:t>
+      </w:r>
+      <w:proofErr w:type="spellEnd"/>
+    </w:p>
+    <w:p>
+      <w:proofErr w:type="spellStart"/>
+      <w:r>
+        <w:t>rev_prop</w:t>
+      </w:r>
+      <w:proofErr w:type="spellEnd"/>
+    </w:p>
+    <w:p>
+      <w:proofErr w:type="spellStart"/>
+      <w:r>
+        <w:t>panl</w:t>
+      </w:r>
+      <w:proofErr w:type="spellEnd"/>
+    </w:p>
+    <w:p>
+      <w:proofErr w:type="spellStart"/>
+      <w:r>
+        <w:t>panl_prop</w:t>
+      </w:r>
+      <w:proofErr w:type="spellEnd"/>
+    </w:p>
+    <w:p>
+      <w:proofErr w:type="spellStart"/>
+      <w:r>
+        <w:t>panl_revr</w:t>
+      </w:r>
+      <w:proofErr w:type="spellEnd"/>
+    </w:p>
+    <w:p>
+      <w:proofErr w:type="spellStart"/>
+      <w:r>
+        <w:t>cgi</w:t>
+      </w:r>
+      <w:proofErr w:type="spellEnd"/>
+    </w:p>
+    <w:p>
+      <w:r>
+        <w:t xml:space="preserve">SELECT * FROM </w:t>
+      </w:r>
+      <w:proofErr w:type="spellStart"/>
+      <w:r>
+        <w:t>csd.pgm_ele</w:t>
+      </w:r>
+      <w:proofErr w:type="spellEnd"/>
+      <w:r>
+        <w:t xml:space="preserve"> WHERE </w:t>
+      </w:r>
+      <w:proofErr w:type="spellStart"/>
+      <w:r>
+        <w:t>pgm_ele_code</w:t>
+      </w:r>
+      <w:proofErr w:type="spellEnd"/>
+      <w:r>
+        <w:t xml:space="preserve"> LIKE</w:t>
+      </w:r>
+      <w:r>
+        <w:t xml:space="preserve"> ‘779%’</w:t>
+      </w:r>
+    </w:p>
+    <w:p>
+      <w:r>
+        <w:t>SELECT * FROM</w:t>
+      </w:r>
+      <w:r>
+        <w:t xml:space="preserve"> </w:t>
+      </w:r>
+      <w:proofErr w:type="spellStart"/>
+      <w:r>
+        <w:t>csd.pgm_ele</w:t>
+      </w:r>
+      <w:proofErr w:type="spellEnd"/>
+      <w:r>
+        <w:t xml:space="preserve"> </w:t>
+      </w:r>
+      <w:r>
+        <w:t xml:space="preserve">WHERE </w:t>
+      </w:r>
+      <w:proofErr w:type="spellStart"/>
+      <w:r>
+        <w:t>pgm_ele_long_name</w:t>
+      </w:r>
+      <w:proofErr w:type="spellEnd"/>
+      <w:r>
+        <w:t xml:space="preserve"> </w:t>
+      </w:r>
+      <w:r>
+        <w:t xml:space="preserve">LIKE </w:t>
+      </w:r>
+      <w:r>
+        <w:t>‘%brain%’</w:t>
+      </w:r>
+    </w:p>
+    <w:p>
+      <w:r>
+        <w:t xml:space="preserve">SELECT </w:t>
+      </w:r>
+      <w:proofErr w:type="gramStart"/>
+      <w:r>
+        <w:t>count(</w:t>
+      </w:r>
+      <w:proofErr w:type="gramEnd"/>
+      <w:r>
+        <w:t>*</w:t>
+      </w:r>
+      <w:r>
+        <w:t>)</w:t>
+      </w:r>
+      <w:r>
+        <w:t xml:space="preserve"> </w:t>
+      </w:r>
+      <w:r>
+        <w:t xml:space="preserve">FROM </w:t>
+      </w:r>
+      <w:proofErr w:type="spellStart"/>
+      <w:r>
+        <w:t>csd.abst</w:t>
+      </w:r>
+      <w:proofErr w:type="spellEnd"/>
+      <w:r>
+        <w:t xml:space="preserve"> WHERE  prop_id LIKE ‘17%’ AND </w:t>
+      </w:r>
+      <w:proofErr w:type="spellStart"/>
+      <w:r>
+        <w:t>abst_txt</w:t>
+      </w:r>
+      <w:proofErr w:type="spellEnd"/>
+      <w:r>
+        <w:t xml:space="preserve"> like ‘%?[a-z]%’ – # of abstracts with ?letter </w:t>
+      </w:r>
+    </w:p>
+    <w:p>
+      <w:proofErr w:type="spellStart"/>
+      <w:r>
+        <w:t>FLflpdb</w:t>
+      </w:r>
+      <w:proofErr w:type="spellEnd"/>
+    </w:p>
+    <w:p>
+      <w:r>
+        <w:t>COVR</w:t>
+      </w:r>
+    </w:p>
+    <w:p/>
+    <w:p>
+      <w:r>
+        <w:t>Oracle Smart View</w:t>
+      </w:r>
+    </w:p>
+    <w:p>
+      <w:pPr>
+        <w:spacing w:after="0" w:line="240" w:lineRule="auto"/>
+        <w:rPr>
+          <w:rFonts w:ascii="Calibri" w:eastAsia="Calibri" w:hAnsi="Calibri" w:cs="Times New Roman"/>
+        </w:rPr>
+      </w:pPr>
+      <w:r>
+        <w:rPr>
+          <w:rFonts w:ascii="Calibri" w:eastAsia="Calibri" w:hAnsi="Calibri" w:cs="Times New Roman"/>
+        </w:rPr>
+        <w:t>NSF’s installation instructions for Smart View:</w:t>
+      </w:r>
+    </w:p>
+    <w:p>
+      <w:pPr>
+        <w:spacing w:after="0" w:line="240" w:lineRule="auto"/>
+        <w:rPr>
+          <w:rFonts w:ascii="Calibri" w:eastAsia="Calibri" w:hAnsi="Calibri" w:cs="Times New Roman"/>
+        </w:rPr>
+      </w:pPr>
+      <w:hyperlink r:id="rId14" w:anchor="search=smart%20view" w:history="1">
+        <w:r>
+          <w:rPr>
+            <w:rFonts w:ascii="Calibri" w:eastAsia="Calibri" w:hAnsi="Calibri" w:cs="Times New Roman"/>
+            <w:color w:val="0000FF"/>
+            <w:u w:val="single"/>
+          </w:rPr>
+          <w:t>https://collaboration.inside.nsf.gov/oirm/dis/edw/BI%20Training/BI%20Training/SmartView%20for%20Office%20-%20Installation%20Guide.pdf#search=smart%20view</w:t>
+        </w:r>
+      </w:hyperlink>
+      <w:r>
+        <w:rPr>
+          <w:rFonts w:ascii="Calibri" w:eastAsia="Calibri" w:hAnsi="Calibri" w:cs="Times New Roman"/>
+        </w:rPr>
+        <w:t xml:space="preserve"> </w:t>
+      </w:r>
+    </w:p>
+    <w:p/>
+    <w:p>
+      <w:r>
+        <w:t>Excel Get &amp; Transform (aka Power Query)</w:t>
+      </w:r>
+    </w:p>
+    <w:p>
+      <w:pPr>
+        <w:spacing w:after="0" w:line="240" w:lineRule="auto"/>
+        <w:rPr>
+          <w:rFonts w:ascii="Calibri" w:eastAsia="Calibri" w:hAnsi="Calibri" w:cs="Times New Roman"/>
+        </w:rPr>
+      </w:pPr>
+      <w:r>
+        <w:rPr>
+          <w:rFonts w:ascii="Calibri" w:eastAsia="Calibri" w:hAnsi="Calibri" w:cs="Times New Roman"/>
+        </w:rPr>
+        <w:t>Note that this is included in Excel 2016 as Data&gt;&gt;Get &amp; Transform.  It is one way of getting around the linkage limitations of Enterprise Reporting – you can use the Oracle SmartView to get all relevant data from ER into your spreadsheet and then you can do the linking and query computations in Excel that the database should do for you...</w:t>
+      </w:r>
+    </w:p>
+    <w:p>
+      <w:pPr>
+        <w:spacing w:after="0" w:line="240" w:lineRule="auto"/>
+        <w:rPr>
+          <w:rFonts w:ascii="Calibri" w:eastAsia="Calibri" w:hAnsi="Calibri" w:cs="Times New Roman"/>
+        </w:rPr>
+      </w:pPr>
+    </w:p>
+    <w:p>
+      <w:pPr>
+        <w:spacing w:after="0" w:line="240" w:lineRule="auto"/>
+        <w:rPr>
+          <w:rFonts w:ascii="Calibri" w:eastAsia="Calibri" w:hAnsi="Calibri" w:cs="Times New Roman"/>
+        </w:rPr>
+      </w:pPr>
+      <w:hyperlink r:id="rId15" w:history="1">
+        <w:r>
+          <w:rPr>
+            <w:rFonts w:ascii="Arial" w:eastAsia="Calibri" w:hAnsi="Arial" w:cs="Arial"/>
+            <w:color w:val="0000FF"/>
+            <w:sz w:val="24"/>
+            <w:szCs w:val="24"/>
+            <w:u w:val="single"/>
+            <w:lang w:val="en"/>
+          </w:rPr>
+          <w:t>https://www.excelcampus.com/install-power-query/</w:t>
+        </w:r>
+      </w:hyperlink>
+      <w:r>
+        <w:rPr>
+          <w:rFonts w:ascii="Arial" w:eastAsia="Calibri" w:hAnsi="Arial" w:cs="Arial"/>
+          <w:i/>
+          <w:iCs/>
+          <w:color w:val="666666"/>
+          <w:sz w:val="24"/>
+          <w:szCs w:val="24"/>
+          <w:lang w:val="en"/>
+        </w:rPr>
+        <w:t xml:space="preserve"> </w:t>
+      </w:r>
+    </w:p>
+    <w:p>
+      <w:pPr>
+        <w:spacing w:after="0" w:line="240" w:lineRule="auto"/>
+        <w:rPr>
+          <w:rFonts w:ascii="Arial" w:eastAsia="Calibri" w:hAnsi="Arial" w:cs="Arial"/>
+          <w:color w:val="222222"/>
+          <w:sz w:val="24"/>
+          <w:szCs w:val="24"/>
+          <w:lang w:val="en"/>
+        </w:rPr>
+      </w:pPr>
+      <w:r>
+        <w:rPr>
+          <w:rFonts w:ascii="Arial" w:eastAsia="Calibri" w:hAnsi="Arial" w:cs="Arial"/>
+          <w:b/>
+          <w:bCs/>
+          <w:color w:val="222222"/>
+          <w:sz w:val="24"/>
+          <w:szCs w:val="24"/>
+          <w:lang w:val="en"/>
+        </w:rPr>
+        <w:t>Power Query</w:t>
+      </w:r>
+      <w:r>
+        <w:rPr>
+          <w:rFonts w:ascii="Arial" w:eastAsia="Calibri" w:hAnsi="Arial" w:cs="Arial"/>
+          <w:color w:val="222222"/>
+          <w:sz w:val="24"/>
+          <w:szCs w:val="24"/>
+          <w:lang w:val="en"/>
+        </w:rPr>
+        <w:t xml:space="preserve"> is included with </w:t>
+      </w:r>
+      <w:r>
+        <w:rPr>
+          <w:rFonts w:ascii="Arial" w:eastAsia="Calibri" w:hAnsi="Arial" w:cs="Arial"/>
+          <w:b/>
+          <w:bCs/>
+          <w:color w:val="222222"/>
+          <w:sz w:val="24"/>
+          <w:szCs w:val="24"/>
+          <w:lang w:val="en"/>
+        </w:rPr>
+        <w:t>Excel 2016</w:t>
+      </w:r>
+      <w:r>
+        <w:rPr>
+          <w:rFonts w:ascii="Arial" w:eastAsia="Calibri" w:hAnsi="Arial" w:cs="Arial"/>
+          <w:color w:val="222222"/>
+          <w:sz w:val="24"/>
+          <w:szCs w:val="24"/>
+          <w:lang w:val="en"/>
+        </w:rPr>
+        <w:t xml:space="preserve">. It has been renamed and is now on the Data tab of the Ribbon in the Get &amp; Transform section. This means there is nothing to install. If you are using </w:t>
+      </w:r>
+      <w:r>
+        <w:rPr>
+          <w:rFonts w:ascii="Arial" w:eastAsia="Calibri" w:hAnsi="Arial" w:cs="Arial"/>
+          <w:b/>
+          <w:bCs/>
+          <w:color w:val="222222"/>
+          <w:sz w:val="24"/>
+          <w:szCs w:val="24"/>
+          <w:lang w:val="en"/>
+        </w:rPr>
+        <w:t>Excel 2016</w:t>
+      </w:r>
+      <w:r>
+        <w:rPr>
+          <w:rFonts w:ascii="Arial" w:eastAsia="Calibri" w:hAnsi="Arial" w:cs="Arial"/>
+          <w:color w:val="222222"/>
+          <w:sz w:val="24"/>
+          <w:szCs w:val="24"/>
+          <w:lang w:val="en"/>
+        </w:rPr>
+        <w:t xml:space="preserve">, go to the Data tab on the ribbon and press the New </w:t>
+      </w:r>
+      <w:r>
+        <w:rPr>
+          <w:rFonts w:ascii="Arial" w:eastAsia="Calibri" w:hAnsi="Arial" w:cs="Arial"/>
+          <w:b/>
+          <w:bCs/>
+          <w:color w:val="222222"/>
+          <w:sz w:val="24"/>
+          <w:szCs w:val="24"/>
+          <w:lang w:val="en"/>
+        </w:rPr>
+        <w:t>Query</w:t>
+      </w:r>
+      <w:r>
+        <w:rPr>
+          <w:rFonts w:ascii="Arial" w:eastAsia="Calibri" w:hAnsi="Arial" w:cs="Arial"/>
+          <w:color w:val="222222"/>
+          <w:sz w:val="24"/>
+          <w:szCs w:val="24"/>
+          <w:lang w:val="en"/>
+        </w:rPr>
+        <w:t xml:space="preserve"> button to create a </w:t>
+      </w:r>
+      <w:r>
+        <w:rPr>
+          <w:rFonts w:ascii="Arial" w:eastAsia="Calibri" w:hAnsi="Arial" w:cs="Arial"/>
+          <w:b/>
+          <w:bCs/>
+          <w:color w:val="222222"/>
+          <w:sz w:val="24"/>
+          <w:szCs w:val="24"/>
+          <w:lang w:val="en"/>
+        </w:rPr>
+        <w:t>query</w:t>
+      </w:r>
+      <w:r>
+        <w:rPr>
+          <w:rFonts w:ascii="Arial" w:eastAsia="Calibri" w:hAnsi="Arial" w:cs="Arial"/>
+          <w:color w:val="222222"/>
+          <w:sz w:val="24"/>
+          <w:szCs w:val="24"/>
+          <w:lang w:val="en"/>
+        </w:rPr>
+        <w:t xml:space="preserve"> and open the </w:t>
+      </w:r>
+      <w:r>
+        <w:rPr>
+          <w:rFonts w:ascii="Arial" w:eastAsia="Calibri" w:hAnsi="Arial" w:cs="Arial"/>
+          <w:b/>
+          <w:bCs/>
+          <w:color w:val="222222"/>
+          <w:sz w:val="24"/>
+          <w:szCs w:val="24"/>
+          <w:lang w:val="en"/>
+        </w:rPr>
+        <w:t>Power Query</w:t>
+      </w:r>
+      <w:r>
+        <w:rPr>
+          <w:rFonts w:ascii="Arial" w:eastAsia="Calibri" w:hAnsi="Arial" w:cs="Arial"/>
+          <w:color w:val="222222"/>
+          <w:sz w:val="24"/>
+          <w:szCs w:val="24"/>
+          <w:lang w:val="en"/>
+        </w:rPr>
+        <w:t xml:space="preserve"> editor.</w:t>
+      </w:r>
+    </w:p>
+    <w:p>
+      <w:pPr>
+        <w:spacing w:after="0" w:line="240" w:lineRule="auto"/>
+        <w:rPr>
+          <w:rFonts w:ascii="Arial" w:eastAsia="Calibri" w:hAnsi="Arial" w:cs="Arial"/>
+          <w:color w:val="222222"/>
+          <w:sz w:val="24"/>
+          <w:szCs w:val="24"/>
+          <w:lang w:val="en"/>
+        </w:rPr>
+      </w:pPr>
+    </w:p>
     <w:p/>
     <w:p/>
+    <w:p>
+      <w:r>
+        <w:t>I’m going to send emails as I learn things while porting, like these first two:</w:t>
+      </w:r>
+    </w:p>
+    <w:p>
+      <w:pPr>
+        <w:numPr>
+          <w:ilvl w:val="0"/>
+          <w:numId w:val="1"/>
+        </w:numPr>
+        <w:spacing w:after="0" w:line="240" w:lineRule="auto"/>
+        <w:rPr>
+          <w:rFonts w:eastAsia="Times New Roman"/>
+        </w:rPr>
+      </w:pPr>
+      <w:r>
+        <w:rPr>
+          <w:rFonts w:eastAsia="Times New Roman"/>
+        </w:rPr>
+        <w:t xml:space="preserve">Maria, I see that your Settings page is using embedded ActiveX forms for the </w:t>
+      </w:r>
+      <w:proofErr w:type="spellStart"/>
+      <w:r>
+        <w:rPr>
+          <w:rFonts w:eastAsia="Times New Roman"/>
+        </w:rPr>
+        <w:t>userid</w:t>
+      </w:r>
+      <w:proofErr w:type="spellEnd"/>
+      <w:r>
+        <w:rPr>
+          <w:rFonts w:eastAsia="Times New Roman"/>
+        </w:rPr>
+        <w:t xml:space="preserve"> and password.  ActiveX doesn’t work on Mac, so I’m going back to named ranges on the sheet.  Since </w:t>
+      </w:r>
+      <w:r>
+        <w:rPr>
+          <w:rFonts w:eastAsia="Times New Roman"/>
+        </w:rPr>
+        <w:lastRenderedPageBreak/>
+        <w:t xml:space="preserve">the sheet will be hidden, we don’t need to have a pretty form there.  (The </w:t>
+      </w:r>
+      <w:proofErr w:type="spellStart"/>
+      <w:r>
+        <w:rPr>
+          <w:rFonts w:eastAsia="Times New Roman"/>
+        </w:rPr>
+        <w:t>userform</w:t>
+      </w:r>
+      <w:proofErr w:type="spellEnd"/>
+      <w:r>
+        <w:rPr>
+          <w:rFonts w:eastAsia="Times New Roman"/>
+        </w:rPr>
+        <w:t xml:space="preserve"> will still work on both mac &amp; PC.)</w:t>
+      </w:r>
+      <w:r>
+        <w:rPr>
+          <w:rFonts w:eastAsia="Times New Roman"/>
+        </w:rPr>
+        <w:br/>
+        <w:t>Are there any considerations that I am missing by doing this?</w:t>
+      </w:r>
+    </w:p>
     <w:p/>
-    <w:p/>
+    <w:p>
+      <w:pPr>
+        <w:numPr>
+          <w:ilvl w:val="0"/>
+          <w:numId w:val="1"/>
+        </w:numPr>
+        <w:spacing w:after="240" w:line="240" w:lineRule="auto"/>
+        <w:rPr>
+          <w:rFonts w:eastAsia="Times New Roman"/>
+        </w:rPr>
+      </w:pPr>
+      <w:r>
+        <w:rPr>
+          <w:rFonts w:eastAsia="Times New Roman"/>
+        </w:rPr>
+        <w:t xml:space="preserve">I also realized that there is a better way of keeping the long SQL query strings: </w:t>
+      </w:r>
+      <w:r>
+        <w:rPr>
+          <w:rFonts w:eastAsia="Times New Roman"/>
+        </w:rPr>
+        <w:br/>
+        <w:t xml:space="preserve">Paste the relevant pieces straight from my SQL code into named ranges on a hidden sheet, rather than dealing with the quotes, </w:t>
+      </w:r>
+      <w:proofErr w:type="spellStart"/>
+      <w:r>
+        <w:rPr>
+          <w:rFonts w:eastAsia="Times New Roman"/>
+        </w:rPr>
+        <w:t>vbNewLines</w:t>
+      </w:r>
+      <w:proofErr w:type="spellEnd"/>
+      <w:r>
+        <w:rPr>
+          <w:rFonts w:eastAsia="Times New Roman"/>
+        </w:rPr>
+        <w:t xml:space="preserve">, and continuation characters needed to make them into </w:t>
+      </w:r>
+      <w:proofErr w:type="spellStart"/>
+      <w:r>
+        <w:rPr>
+          <w:rFonts w:eastAsia="Times New Roman"/>
+        </w:rPr>
+        <w:t>vba</w:t>
+      </w:r>
+      <w:proofErr w:type="spellEnd"/>
+      <w:r>
+        <w:rPr>
+          <w:rFonts w:eastAsia="Times New Roman"/>
+        </w:rPr>
+        <w:t xml:space="preserve"> strings.  (Input SQL is still good as strings because that is more parsing than static strings.)</w:t>
+      </w:r>
+    </w:p>
+    <w:p>
+      <w:pPr>
+        <w:ind w:left="720"/>
+      </w:pPr>
+      <w:r>
+        <w:t xml:space="preserve">I wrote the attached macro that looks in my </w:t>
+      </w:r>
+      <w:proofErr w:type="spellStart"/>
+      <w:r>
+        <w:t>sql</w:t>
+      </w:r>
+      <w:proofErr w:type="spellEnd"/>
+      <w:r>
+        <w:t xml:space="preserve"> code for comments like</w:t>
+      </w:r>
+    </w:p>
+    <w:p>
+      <w:pPr>
+        <w:ind w:left="720"/>
+      </w:pPr>
+      <w:r>
+        <w:t>--[name</w:t>
+      </w:r>
+    </w:p>
+    <w:p>
+      <w:pPr>
+        <w:ind w:left="720"/>
+      </w:pPr>
+      <w:r>
+        <w:t>SELECT ....  --</w:t>
+      </w:r>
+      <w:proofErr w:type="spellStart"/>
+      <w:r>
+        <w:t>sql</w:t>
+      </w:r>
+      <w:proofErr w:type="spellEnd"/>
+      <w:r>
+        <w:t xml:space="preserve"> code</w:t>
+      </w:r>
+    </w:p>
+    <w:p>
+      <w:pPr>
+        <w:ind w:left="720"/>
+      </w:pPr>
+      <w:r>
+        <w:t>--]name</w:t>
+      </w:r>
+    </w:p>
+    <w:p>
+      <w:pPr>
+        <w:ind w:left="720"/>
+      </w:pPr>
+      <w:r>
+        <w:t xml:space="preserve">It will take that code and put it into a table with that name (and last update timestamp).  Other stuff in the file (like the </w:t>
+      </w:r>
+      <w:proofErr w:type="spellStart"/>
+      <w:r>
+        <w:t>sql</w:t>
+      </w:r>
+      <w:proofErr w:type="spellEnd"/>
+      <w:r>
+        <w:t xml:space="preserve"> code for testing) is ignored.  This makes it </w:t>
+      </w:r>
+      <w:proofErr w:type="gramStart"/>
+      <w:r>
+        <w:t>really easy</w:t>
+      </w:r>
+      <w:proofErr w:type="gramEnd"/>
+      <w:r>
+        <w:t xml:space="preserve"> to maintain the </w:t>
+      </w:r>
+      <w:proofErr w:type="spellStart"/>
+      <w:r>
+        <w:t>sql</w:t>
+      </w:r>
+      <w:proofErr w:type="spellEnd"/>
+      <w:r>
+        <w:t xml:space="preserve"> with its test cases and copy into pd-3po or the tracker...</w:t>
+      </w:r>
+    </w:p>
+    <w:p>
+      <w:bookmarkStart w:id="0" w:name="_GoBack"/>
+      <w:bookmarkEnd w:id="0"/>
+    </w:p>
     <w:sectPr>
       <w:pgSz w:w="12240" w:h="15840"/>
       <w:pgMar w:top="1440" w:right="1440" w:bottom="1440" w:left="1440" w:header="720" w:footer="720" w:gutter="0"/>
@@ -1345,6 +2319,127 @@
     </w:p>
   </w:footnote>
 </w:footnotes>
+</file>
+
+<file path=word/numbering.xml><?xml version="1.0" encoding="utf-8"?>
+<w:numbering xmlns:wpc="http://schemas.microsoft.com/office/word/2010/wordprocessingCanvas" xmlns:cx="http://schemas.microsoft.com/office/drawing/2014/chartex" xmlns:cx1="http://schemas.microsoft.com/office/drawing/2015/9/8/chartex" xmlns:cx2="http://schemas.microsoft.com/office/drawing/2015/10/21/chartex" xmlns:cx3="http://schemas.microsoft.com/office/drawing/2016/5/9/chartex" xmlns:cx4="http://schemas.microsoft.com/office/drawing/2016/5/10/chartex" xmlns:cx5="http://schemas.microsoft.com/office/drawing/2016/5/11/chartex" xmlns:cx6="http://schemas.microsoft.com/office/drawing/2016/5/12/chartex" xmlns:cx7="http://schemas.microsoft.com/office/drawing/2016/5/13/chartex" xmlns:cx8="http://schemas.microsoft.com/office/drawing/2016/5/14/chartex" xmlns:mc="http://schemas.openxmlformats.org/markup-compatibility/2006" xmlns:aink="http://schemas.microsoft.com/office/drawing/2016/ink" xmlns:am3d="http://schemas.microsoft.com/office/drawing/2017/model3d" xmlns:o="urn:schemas-microsoft-com:office:office" xmlns:r="http://schemas.openxmlformats.org/officeDocument/2006/relationships" xmlns:m="http://schemas.openxmlformats.org/officeDocument/2006/math" xmlns:v="urn:schemas-microsoft-com:vml" xmlns:wp14="http://schemas.microsoft.com/office/word/2010/wordprocessingDrawing" xmlns:wp="http://schemas.openxmlformats.org/drawingml/2006/wordprocessingDrawing" xmlns:w10="urn:schemas-microsoft-com:office:word" xmlns:w="http://schemas.openxmlformats.org/wordprocessingml/2006/main" xmlns:w14="http://schemas.microsoft.com/office/word/2010/wordml" xmlns:w15="http://schemas.microsoft.com/office/word/2012/wordml" xmlns:w16se="http://schemas.microsoft.com/office/word/2015/wordml/symex" xmlns:wpg="http://schemas.microsoft.com/office/word/2010/wordprocessingGroup" xmlns:wpi="http://schemas.microsoft.com/office/word/2010/wordprocessingInk" xmlns:wne="http://schemas.microsoft.com/office/word/2006/wordml" xmlns:wps="http://schemas.microsoft.com/office/word/2010/wordprocessingShape" mc:Ignorable="w14 w15 w16se wp14">
+  <w:abstractNum w:abstractNumId="0" w15:restartNumberingAfterBreak="0">
+    <w:nsid w:val="28145369"/>
+    <w:multiLevelType w:val="hybridMultilevel"/>
+    <w:tmpl w:val="12B86752"/>
+    <w:lvl w:ilvl="0" w:tplc="0409000F">
+      <w:start w:val="1"/>
+      <w:numFmt w:val="decimal"/>
+      <w:lvlText w:val="%1."/>
+      <w:lvlJc w:val="left"/>
+      <w:pPr>
+        <w:ind w:left="720" w:hanging="360"/>
+      </w:pPr>
+    </w:lvl>
+    <w:lvl w:ilvl="1" w:tplc="04090019">
+      <w:start w:val="1"/>
+      <w:numFmt w:val="lowerLetter"/>
+      <w:lvlText w:val="%2."/>
+      <w:lvlJc w:val="left"/>
+      <w:pPr>
+        <w:ind w:left="1440" w:hanging="360"/>
+      </w:pPr>
+    </w:lvl>
+    <w:lvl w:ilvl="2" w:tplc="0409001B">
+      <w:start w:val="1"/>
+      <w:numFmt w:val="lowerRoman"/>
+      <w:lvlText w:val="%3."/>
+      <w:lvlJc w:val="right"/>
+      <w:pPr>
+        <w:ind w:left="2160" w:hanging="180"/>
+      </w:pPr>
+    </w:lvl>
+    <w:lvl w:ilvl="3" w:tplc="0409000F">
+      <w:start w:val="1"/>
+      <w:numFmt w:val="decimal"/>
+      <w:lvlText w:val="%4."/>
+      <w:lvlJc w:val="left"/>
+      <w:pPr>
+        <w:ind w:left="2880" w:hanging="360"/>
+      </w:pPr>
+    </w:lvl>
+    <w:lvl w:ilvl="4" w:tplc="04090019">
+      <w:start w:val="1"/>
+      <w:numFmt w:val="lowerLetter"/>
+      <w:lvlText w:val="%5."/>
+      <w:lvlJc w:val="left"/>
+      <w:pPr>
+        <w:ind w:left="3600" w:hanging="360"/>
+      </w:pPr>
+    </w:lvl>
+    <w:lvl w:ilvl="5" w:tplc="0409001B">
+      <w:start w:val="1"/>
+      <w:numFmt w:val="lowerRoman"/>
+      <w:lvlText w:val="%6."/>
+      <w:lvlJc w:val="right"/>
+      <w:pPr>
+        <w:ind w:left="4320" w:hanging="180"/>
+      </w:pPr>
+    </w:lvl>
+    <w:lvl w:ilvl="6" w:tplc="0409000F">
+      <w:start w:val="1"/>
+      <w:numFmt w:val="decimal"/>
+      <w:lvlText w:val="%7."/>
+      <w:lvlJc w:val="left"/>
+      <w:pPr>
+        <w:ind w:left="5040" w:hanging="360"/>
+      </w:pPr>
+    </w:lvl>
+    <w:lvl w:ilvl="7" w:tplc="04090019">
+      <w:start w:val="1"/>
+      <w:numFmt w:val="lowerLetter"/>
+      <w:lvlText w:val="%8."/>
+      <w:lvlJc w:val="left"/>
+      <w:pPr>
+        <w:ind w:left="5760" w:hanging="360"/>
+      </w:pPr>
+    </w:lvl>
+    <w:lvl w:ilvl="8" w:tplc="0409001B">
+      <w:start w:val="1"/>
+      <w:numFmt w:val="lowerRoman"/>
+      <w:lvlText w:val="%9."/>
+      <w:lvlJc w:val="right"/>
+      <w:pPr>
+        <w:ind w:left="6480" w:hanging="180"/>
+      </w:pPr>
+    </w:lvl>
+  </w:abstractNum>
+  <w:num w:numId="1">
+    <w:abstractNumId w:val="0"/>
+    <w:lvlOverride w:ilvl="0">
+      <w:startOverride w:val="1"/>
+    </w:lvlOverride>
+    <w:lvlOverride w:ilvl="1">
+      <w:startOverride w:val="1"/>
+    </w:lvlOverride>
+    <w:lvlOverride w:ilvl="2">
+      <w:startOverride w:val="1"/>
+    </w:lvlOverride>
+    <w:lvlOverride w:ilvl="3">
+      <w:startOverride w:val="1"/>
+    </w:lvlOverride>
+    <w:lvlOverride w:ilvl="4">
+      <w:startOverride w:val="1"/>
+    </w:lvlOverride>
+    <w:lvlOverride w:ilvl="5">
+      <w:startOverride w:val="1"/>
+    </w:lvlOverride>
+    <w:lvlOverride w:ilvl="6">
+      <w:startOverride w:val="1"/>
+    </w:lvlOverride>
+    <w:lvlOverride w:ilvl="7">
+      <w:startOverride w:val="1"/>
+    </w:lvlOverride>
+    <w:lvlOverride w:ilvl="8">
+      <w:startOverride w:val="1"/>
+    </w:lvlOverride>
+  </w:num>
+</w:numbering>
 </file>
 
 <file path=word/styles.xml><?xml version="1.0" encoding="utf-8"?>

</xml_diff>